<commit_message>
bpmn e mind alex asis
</commit_message>
<xml_diff>
--- a/AS/aula1/GAP ANALISYS.docx
+++ b/AS/aula1/GAP ANALISYS.docx
@@ -47,16 +47,16 @@
           <w:lang w:eastAsia="pt-BR"/>
         </w:rPr>
         <w:drawing>
-          <wp:anchor distT="0" distB="0" distL="114300" distR="114300" simplePos="0" relativeHeight="251658240" behindDoc="0" locked="0" layoutInCell="1" allowOverlap="1" wp14:anchorId="53EC5926" wp14:editId="2D24E2BE">
+          <wp:anchor distT="0" distB="0" distL="114300" distR="114300" simplePos="0" relativeHeight="251658240" behindDoc="0" locked="0" layoutInCell="1" allowOverlap="1" wp14:anchorId="6BF7EA3C" wp14:editId="20E1E879">
             <wp:simplePos x="0" y="0"/>
             <wp:positionH relativeFrom="page">
               <wp:align>left</wp:align>
             </wp:positionH>
             <wp:positionV relativeFrom="paragraph">
-              <wp:posOffset>302895</wp:posOffset>
+              <wp:posOffset>200660</wp:posOffset>
             </wp:positionV>
-            <wp:extent cx="7546975" cy="2066925"/>
-            <wp:effectExtent l="0" t="0" r="0" b="9525"/>
+            <wp:extent cx="7627525" cy="1952625"/>
+            <wp:effectExtent l="0" t="0" r="0" b="0"/>
             <wp:wrapSquare wrapText="bothSides"/>
             <wp:docPr id="1" name="Imagem 1"/>
             <wp:cNvGraphicFramePr>
@@ -84,7 +84,7 @@
                   <pic:spPr>
                     <a:xfrm>
                       <a:off x="0" y="0"/>
-                      <a:ext cx="7546975" cy="2066925"/>
+                      <a:ext cx="7627525" cy="1952625"/>
                     </a:xfrm>
                     <a:prstGeom prst="rect">
                       <a:avLst/>
@@ -107,7 +107,21 @@
           <w:b/>
           <w:sz w:val="24"/>
         </w:rPr>
-        <w:t>1 - Mapa mental – (AS IS)</w:t>
+        <w:t>1 - Mapa mental</w:t>
+      </w:r>
+      <w:r>
+        <w:rPr>
+          <w:b/>
+          <w:sz w:val="24"/>
+        </w:rPr>
+        <w:t xml:space="preserve"> (AS IS)</w:t>
+      </w:r>
+      <w:r>
+        <w:rPr>
+          <w:noProof/>
+          <w:lang w:eastAsia="pt-BR"/>
+        </w:rPr>
+        <w:t xml:space="preserve"> </w:t>
       </w:r>
     </w:p>
     <w:p>
@@ -122,10 +136,40 @@
           <w:b/>
           <w:sz w:val="24"/>
         </w:rPr>
-        <w:t>2 - BPMN – (AS IS)</w:t>
+        <w:t>2 - BPMN</w:t>
       </w:r>
+      <w:r>
+        <w:rPr>
+          <w:b/>
+          <w:sz w:val="24"/>
+        </w:rPr>
+        <w:t xml:space="preserve"> (AS IS)</w:t>
+      </w:r>
+    </w:p>
+    <w:p>
+      <w:pPr>
+        <w:rPr>
+          <w:b/>
+          <w:sz w:val="24"/>
+        </w:rPr>
+      </w:pPr>
       <w:bookmarkStart w:id="0" w:name="_GoBack"/>
       <w:bookmarkEnd w:id="0"/>
+    </w:p>
+    <w:p>
+      <w:pPr>
+        <w:rPr>
+          <w:b/>
+          <w:sz w:val="24"/>
+        </w:rPr>
+      </w:pPr>
+      <w:r>
+        <w:rPr>
+          <w:b/>
+          <w:sz w:val="24"/>
+        </w:rPr>
+        <w:t>3 – BPMN (TO BE)</w:t>
+      </w:r>
     </w:p>
     <w:sectPr>
       <w:pgSz w:w="11906" w:h="16838"/>

</xml_diff>